<commit_message>
TP-10: correcciones indicadas para el TP-04.
</commit_message>
<xml_diff>
--- a/tpae/entregas-tp/04 - Gestión de riesgos y calidad/TPAE-TP04-05-De_Filippis-Greca-Martinez.docx
+++ b/tpae/entregas-tp/04 - Gestión de riesgos y calidad/TPAE-TP04-05-De_Filippis-Greca-Martinez.docx
@@ -3361,6 +3361,27 @@
         </w:rPr>
         <w:t xml:space="preserve"> – v 1.1.</w:t>
       </w:r>
+      <w:r>
+        <w:rPr>
+          <w:rFonts w:ascii="Calibri" w:hAnsi="Calibri" w:cs="Calibri"/>
+          <w:lang w:val="es-ES_tradnl"/>
+        </w:rPr>
+        <w:t xml:space="preserve"> Documento </w:t>
+      </w:r>
+      <w:r>
+        <w:rPr>
+          <w:rFonts w:ascii="Calibri" w:hAnsi="Calibri" w:cs="Calibri"/>
+          <w:lang w:val="es-ES_tradnl"/>
+        </w:rPr>
+        <w:t>donde se reflejan los requisitos básicos del proyecto que satisfacen las necesidades de los interesados y una descripción genérica del producto</w:t>
+      </w:r>
+      <w:r>
+        <w:rPr>
+          <w:rFonts w:ascii="Calibri" w:hAnsi="Calibri" w:cs="Calibri"/>
+          <w:lang w:val="es-ES_tradnl"/>
+        </w:rPr>
+        <w:t>.</w:t>
+      </w:r>
     </w:p>
     <w:p>
       <w:pPr>
@@ -3394,6 +3415,13 @@
         </w:rPr>
         <w:t xml:space="preserve"> Inicial – v 1.1.</w:t>
       </w:r>
+      <w:r>
+        <w:rPr>
+          <w:rFonts w:ascii="Calibri" w:hAnsi="Calibri" w:cs="Calibri"/>
+          <w:lang w:val="es-ES_tradnl"/>
+        </w:rPr>
+        <w:t xml:space="preserve"> Documento que detalla  los productos entregables definidos a grandes rasgos, incluyendo las limitaciones en cuanto a supuestos y restricciones.</w:t>
+      </w:r>
     </w:p>
     <w:p>
       <w:pPr>
@@ -3413,6 +3441,13 @@
         </w:rPr>
         <w:t>Documento de Arquitectura – v 1.3.</w:t>
       </w:r>
+      <w:r>
+        <w:rPr>
+          <w:rFonts w:ascii="Calibri" w:hAnsi="Calibri" w:cs="Calibri"/>
+          <w:lang w:val="es-ES_tradnl"/>
+        </w:rPr>
+        <w:t xml:space="preserve"> Documento que describe la arquitectura del sistema en cuestión, es el documento tomado como guía y referencia por los demás documentos técnicos.</w:t>
+      </w:r>
     </w:p>
     <w:p>
       <w:pPr>
@@ -3432,6 +3467,13 @@
         </w:rPr>
         <w:t>Documento de Casos de Uso – v 1.1.</w:t>
       </w:r>
+      <w:r>
+        <w:rPr>
+          <w:rFonts w:ascii="Calibri" w:hAnsi="Calibri" w:cs="Calibri"/>
+          <w:lang w:val="es-ES_tradnl"/>
+        </w:rPr>
+        <w:t xml:space="preserve"> Documento que contiene la descripción de los casos de uso que guiarán la implementación.</w:t>
+      </w:r>
     </w:p>
     <w:p>
       <w:pPr>
@@ -3465,6 +3507,13 @@
           <w:lang w:val="es-ES_tradnl"/>
         </w:rPr>
         <w:t>.</w:t>
+      </w:r>
+      <w:r>
+        <w:rPr>
+          <w:rFonts w:ascii="Calibri" w:hAnsi="Calibri" w:cs="Calibri"/>
+          <w:lang w:val="es-ES_tradnl"/>
+        </w:rPr>
+        <w:t xml:space="preserve"> Documento que detalla las actividades de planificación del proyecto, tanto determinando en ámbito del Software, como estimando los recursos requeridos.</w:t>
       </w:r>
     </w:p>
     <w:p>
@@ -7075,7 +7124,7 @@
           <w:i/>
           <w:lang w:eastAsia="es-AR"/>
         </w:rPr>
-        <w:t>Transferir</w:t>
+        <w:t>Prevenir o mitigar</w:t>
       </w:r>
     </w:p>
     <w:p>
@@ -7195,6 +7244,7 @@
     <w:p>
       <w:pPr>
         <w:rPr>
+          <w:u w:val="single"/>
           <w:lang w:eastAsia="es-AR"/>
         </w:rPr>
       </w:pPr>
@@ -8948,7 +8998,7 @@
                 <w:bCs/>
                 <w:noProof/>
               </w:rPr>
-              <w:t>8</w:t>
+              <w:t>4</w:t>
             </w:r>
             <w:r>
               <w:rPr>
@@ -9106,7 +9156,7 @@
                   <a:blip r:embed="rId1">
                     <a:extLst>
                       <a:ext uri="{28A0092B-C50C-407E-A947-70E740481C1C}">
-                        <a14:useLocalDpi xmlns:a14="http://schemas.microsoft.com/office/drawing/2010/main" xmlns:wps="http://schemas.microsoft.com/office/word/2010/wordprocessingShape" xmlns:wpi="http://schemas.microsoft.com/office/word/2010/wordprocessingInk" xmlns:wpg="http://schemas.microsoft.com/office/word/2010/wordprocessingGroup" xmlns:w14="http://schemas.microsoft.com/office/word/2010/wordml" xmlns:w="http://schemas.openxmlformats.org/wordprocessingml/2006/main" xmlns:w10="urn:schemas-microsoft-com:office:word" xmlns:wp14="http://schemas.microsoft.com/office/word/2010/wordprocessingDrawing" xmlns:v="urn:schemas-microsoft-com:vml" xmlns:o="urn:schemas-microsoft-com:office:office" xmlns:mc="http://schemas.openxmlformats.org/markup-compatibility/2006" xmlns:wpc="http://schemas.microsoft.com/office/word/2010/wordprocessingCanvas" xmlns="" val="0"/>
+                        <a14:useLocalDpi xmlns="" xmlns:wpc="http://schemas.microsoft.com/office/word/2010/wordprocessingCanvas" xmlns:mc="http://schemas.openxmlformats.org/markup-compatibility/2006" xmlns:o="urn:schemas-microsoft-com:office:office" xmlns:v="urn:schemas-microsoft-com:vml" xmlns:wp14="http://schemas.microsoft.com/office/word/2010/wordprocessingDrawing" xmlns:w10="urn:schemas-microsoft-com:office:word" xmlns:w="http://schemas.openxmlformats.org/wordprocessingml/2006/main" xmlns:w14="http://schemas.microsoft.com/office/word/2010/wordml" xmlns:wpg="http://schemas.microsoft.com/office/word/2010/wordprocessingGroup" xmlns:wpi="http://schemas.microsoft.com/office/word/2010/wordprocessingInk" xmlns:wps="http://schemas.microsoft.com/office/word/2010/wordprocessingShape" xmlns:a14="http://schemas.microsoft.com/office/drawing/2010/main" val="0"/>
                       </a:ext>
                     </a:extLst>
                   </a:blip>
@@ -16258,7 +16308,7 @@
   <a:extraClrSchemeLst/>
   <a:extLst>
     <a:ext uri="{05A4C25C-085E-4340-85A3-A5531E510DB2}">
-      <thm15:themeFamily xmlns:thm15="http://schemas.microsoft.com/office/thememl/2012/main" xmlns="" name="Office Theme" id="{62F939B6-93AF-4DB8-9C6B-D6C7DFDC589F}" vid="{4A3C46E8-61CC-4603-A589-7422A47A8E4A}"/>
+      <thm15:themeFamily xmlns="" xmlns:thm15="http://schemas.microsoft.com/office/thememl/2012/main" name="Office Theme" id="{62F939B6-93AF-4DB8-9C6B-D6C7DFDC589F}" vid="{4A3C46E8-61CC-4603-A589-7422A47A8E4A}"/>
     </a:ext>
   </a:extLst>
 </a:theme>
@@ -16288,7 +16338,7 @@
 </file>
 
 <file path=customXml/itemProps2.xml><?xml version="1.0" encoding="utf-8"?>
-<ds:datastoreItem xmlns:ds="http://schemas.openxmlformats.org/officeDocument/2006/customXml" ds:itemID="{560EB0A1-9612-4E54-88DA-B2A372E773A5}">
+<ds:datastoreItem xmlns:ds="http://schemas.openxmlformats.org/officeDocument/2006/customXml" ds:itemID="{29777739-3AD1-48B2-A2CF-B825223F2278}">
   <ds:schemaRefs>
     <ds:schemaRef ds:uri="http://schemas.openxmlformats.org/officeDocument/2006/bibliography"/>
   </ds:schemaRefs>

</xml_diff>